<commit_message>
Pequeños cambios en los modelos lógico y conceptual; añadido script de generación de tablas de la DB.
</commit_message>
<xml_diff>
--- a/proyecto1_grupos3y4.docx
+++ b/proyecto1_grupos3y4.docx
@@ -1819,11 +1819,27 @@
               <w:right w:val="single" w:sz="4" w:space="0" w:color="auto"/>
             </w:tcBorders>
           </w:tcPr>
+          <w:p>
+            <w:r>
+              <w:t>1.2.0</w:t>
+            </w:r>
+          </w:p>
+        </w:tc>
+        <w:tc>
+          <w:tcPr>
+            <w:tcW w:w="2119" w:type="dxa"/>
+            <w:tcBorders>
+              <w:top w:val="single" w:sz="4" w:space="0" w:color="auto"/>
+              <w:left w:val="single" w:sz="4" w:space="0" w:color="auto"/>
+              <w:bottom w:val="single" w:sz="4" w:space="0" w:color="auto"/>
+              <w:right w:val="single" w:sz="4" w:space="0" w:color="auto"/>
+            </w:tcBorders>
+          </w:tcPr>
           <w:p/>
         </w:tc>
         <w:tc>
           <w:tcPr>
-            <w:tcW w:w="2119" w:type="dxa"/>
+            <w:tcW w:w="1118" w:type="dxa"/>
             <w:tcBorders>
               <w:top w:val="single" w:sz="4" w:space="0" w:color="auto"/>
               <w:left w:val="single" w:sz="4" w:space="0" w:color="auto"/>
@@ -1835,7 +1851,7 @@
         </w:tc>
         <w:tc>
           <w:tcPr>
-            <w:tcW w:w="1118" w:type="dxa"/>
+            <w:tcW w:w="1623" w:type="dxa"/>
             <w:tcBorders>
               <w:top w:val="single" w:sz="4" w:space="0" w:color="auto"/>
               <w:left w:val="single" w:sz="4" w:space="0" w:color="auto"/>
@@ -1847,18 +1863,6 @@
         </w:tc>
         <w:tc>
           <w:tcPr>
-            <w:tcW w:w="1623" w:type="dxa"/>
-            <w:tcBorders>
-              <w:top w:val="single" w:sz="4" w:space="0" w:color="auto"/>
-              <w:left w:val="single" w:sz="4" w:space="0" w:color="auto"/>
-              <w:bottom w:val="single" w:sz="4" w:space="0" w:color="auto"/>
-              <w:right w:val="single" w:sz="4" w:space="0" w:color="auto"/>
-            </w:tcBorders>
-          </w:tcPr>
-          <w:p/>
-        </w:tc>
-        <w:tc>
-          <w:tcPr>
             <w:tcW w:w="1448" w:type="dxa"/>
             <w:tcBorders>
               <w:top w:val="single" w:sz="4" w:space="0" w:color="auto"/>
@@ -1867,7 +1871,13 @@
               <w:right w:val="single" w:sz="4" w:space="0" w:color="auto"/>
             </w:tcBorders>
           </w:tcPr>
-          <w:p/>
+          <w:p>
+            <w:r>
+              <w:t>01/11/2021</w:t>
+            </w:r>
+            <w:bookmarkStart w:id="0" w:name="_GoBack"/>
+            <w:bookmarkEnd w:id="0"/>
+          </w:p>
         </w:tc>
         <w:tc>
           <w:tcPr>
@@ -5323,9 +5333,106 @@
           <w:color w:val="000000" w:themeColor="text1"/>
           <w:sz w:val="24"/>
           <w:szCs w:val="24"/>
+        </w:rPr>
+      </w:pPr>
+    </w:p>
+    <w:p>
+      <w:pPr>
+        <w:spacing w:line="276" w:lineRule="auto"/>
+        <w:jc w:val="left"/>
+        <w:rPr>
+          <w:rFonts w:cs="Times New Roman"/>
+          <w:color w:val="000000" w:themeColor="text1"/>
+        </w:rPr>
+      </w:pPr>
+      <w:r>
+        <w:rPr>
+          <w:rFonts w:cs="Times New Roman"/>
+          <w:color w:val="000000" w:themeColor="text1"/>
+        </w:rPr>
+        <w:t>Entidad Bloques horas</w:t>
+      </w:r>
+    </w:p>
+    <w:p>
+      <w:pPr>
+        <w:spacing w:line="276" w:lineRule="auto"/>
+        <w:jc w:val="left"/>
+        <w:rPr>
+          <w:rFonts w:cs="Times New Roman"/>
+          <w:color w:val="000000" w:themeColor="text1"/>
+        </w:rPr>
+      </w:pPr>
+      <w:proofErr w:type="spellStart"/>
+      <w:r>
+        <w:rPr>
+          <w:rFonts w:cs="Times New Roman"/>
+          <w:color w:val="000000" w:themeColor="text1"/>
+        </w:rPr>
+        <w:t>check</w:t>
+      </w:r>
+      <w:proofErr w:type="spellEnd"/>
+      <w:r>
+        <w:rPr>
+          <w:rFonts w:cs="Times New Roman"/>
+          <w:color w:val="000000" w:themeColor="text1"/>
+        </w:rPr>
+        <w:t>(</w:t>
+      </w:r>
+      <w:proofErr w:type="spellStart"/>
+      <w:r>
+        <w:rPr>
+          <w:rFonts w:cs="Times New Roman"/>
+          <w:color w:val="000000" w:themeColor="text1"/>
+        </w:rPr>
+        <w:t>Dia</w:t>
+      </w:r>
+      <w:proofErr w:type="spellEnd"/>
+      <w:r>
+        <w:rPr>
+          <w:rFonts w:cs="Times New Roman"/>
+          <w:color w:val="000000" w:themeColor="text1"/>
+        </w:rPr>
+        <w:t xml:space="preserve"> in (‘lunes’, ‘martes’, ‘miércoles’, ‘jueves’, ‘viernes’, ‘sábado’, ‘domingo’))</w:t>
+      </w:r>
+    </w:p>
+    <w:p>
+      <w:pPr>
+        <w:spacing w:line="276" w:lineRule="auto"/>
+        <w:jc w:val="left"/>
+        <w:rPr>
+          <w:rFonts w:cs="Times New Roman"/>
+          <w:color w:val="000000" w:themeColor="text1"/>
+        </w:rPr>
+      </w:pPr>
+    </w:p>
+    <w:p>
+      <w:pPr>
+        <w:spacing w:line="276" w:lineRule="auto"/>
+        <w:jc w:val="left"/>
+        <w:rPr>
+          <w:rFonts w:cs="Times New Roman"/>
+          <w:color w:val="000000" w:themeColor="text1"/>
           <w:lang w:val="en-US"/>
         </w:rPr>
       </w:pPr>
+      <w:proofErr w:type="spellStart"/>
+      <w:r>
+        <w:rPr>
+          <w:rFonts w:cs="Times New Roman"/>
+          <w:color w:val="000000" w:themeColor="text1"/>
+          <w:lang w:val="en-US"/>
+        </w:rPr>
+        <w:t>Entidad</w:t>
+      </w:r>
+      <w:proofErr w:type="spellEnd"/>
+      <w:r>
+        <w:rPr>
+          <w:rFonts w:cs="Times New Roman"/>
+          <w:color w:val="000000" w:themeColor="text1"/>
+          <w:lang w:val="en-US"/>
+        </w:rPr>
+        <w:t xml:space="preserve"> Personas</w:t>
+      </w:r>
     </w:p>
     <w:p>
       <w:pPr>
@@ -5334,125 +5441,17 @@
         <w:rPr>
           <w:rFonts w:cs="Times New Roman"/>
           <w:color w:val="000000" w:themeColor="text1"/>
-        </w:rPr>
-      </w:pPr>
-      <w:r>
-        <w:rPr>
-          <w:rFonts w:cs="Times New Roman"/>
-          <w:color w:val="000000" w:themeColor="text1"/>
-        </w:rPr>
-        <w:t>Entidad Bloques horas</w:t>
-      </w:r>
-    </w:p>
-    <w:p>
-      <w:pPr>
-        <w:spacing w:line="276" w:lineRule="auto"/>
-        <w:jc w:val="left"/>
-        <w:rPr>
-          <w:rFonts w:cs="Times New Roman"/>
-          <w:color w:val="000000" w:themeColor="text1"/>
-        </w:rPr>
-      </w:pPr>
-      <w:proofErr w:type="spellStart"/>
-      <w:r>
-        <w:rPr>
-          <w:rFonts w:cs="Times New Roman"/>
-          <w:color w:val="000000" w:themeColor="text1"/>
-        </w:rPr>
-        <w:t>check</w:t>
-      </w:r>
-      <w:proofErr w:type="spellEnd"/>
-      <w:r>
-        <w:rPr>
-          <w:rFonts w:cs="Times New Roman"/>
-          <w:color w:val="000000" w:themeColor="text1"/>
-        </w:rPr>
-        <w:t>(</w:t>
-      </w:r>
-      <w:proofErr w:type="spellStart"/>
-      <w:r>
-        <w:rPr>
-          <w:rFonts w:cs="Times New Roman"/>
-          <w:color w:val="000000" w:themeColor="text1"/>
-        </w:rPr>
-        <w:t>Dia</w:t>
-      </w:r>
-      <w:proofErr w:type="spellEnd"/>
-      <w:r>
-        <w:rPr>
-          <w:rFonts w:cs="Times New Roman"/>
-          <w:color w:val="000000" w:themeColor="text1"/>
-        </w:rPr>
-        <w:t xml:space="preserve"> in (‘lunes’, ‘martes’, ‘miércoles’, ‘jueves’, ‘viernes’, ‘sábado’, ‘domingo’))</w:t>
-      </w:r>
-    </w:p>
-    <w:p>
-      <w:pPr>
-        <w:spacing w:line="276" w:lineRule="auto"/>
-        <w:jc w:val="left"/>
-        <w:rPr>
-          <w:rFonts w:cs="Times New Roman"/>
-          <w:color w:val="000000" w:themeColor="text1"/>
-        </w:rPr>
-      </w:pPr>
-    </w:p>
-    <w:p>
-      <w:pPr>
-        <w:spacing w:line="276" w:lineRule="auto"/>
-        <w:jc w:val="left"/>
-        <w:rPr>
-          <w:rFonts w:cs="Times New Roman"/>
-          <w:color w:val="000000" w:themeColor="text1"/>
           <w:lang w:val="en-US"/>
         </w:rPr>
       </w:pPr>
-      <w:proofErr w:type="spellStart"/>
+      <w:proofErr w:type="gramStart"/>
       <w:r>
         <w:rPr>
           <w:rFonts w:cs="Times New Roman"/>
           <w:color w:val="000000" w:themeColor="text1"/>
           <w:lang w:val="en-US"/>
         </w:rPr>
-        <w:t>Entidad</w:t>
-      </w:r>
-      <w:proofErr w:type="spellEnd"/>
-      <w:r>
-        <w:rPr>
-          <w:rFonts w:cs="Times New Roman"/>
-          <w:color w:val="000000" w:themeColor="text1"/>
-          <w:lang w:val="en-US"/>
-        </w:rPr>
-        <w:t xml:space="preserve"> Personas</w:t>
-      </w:r>
-      <w:bookmarkStart w:id="0" w:name="_GoBack"/>
-      <w:bookmarkEnd w:id="0"/>
-    </w:p>
-    <w:p>
-      <w:pPr>
-        <w:spacing w:line="276" w:lineRule="auto"/>
-        <w:jc w:val="left"/>
-        <w:rPr>
-          <w:rFonts w:cs="Times New Roman"/>
-          <w:color w:val="000000" w:themeColor="text1"/>
-          <w:lang w:val="en-US"/>
-        </w:rPr>
-      </w:pPr>
-      <w:proofErr w:type="gramStart"/>
-      <w:r>
-        <w:rPr>
-          <w:rFonts w:cs="Times New Roman"/>
-          <w:color w:val="000000" w:themeColor="text1"/>
-          <w:lang w:val="en-US"/>
-        </w:rPr>
-        <w:t>c</w:t>
-      </w:r>
-      <w:r>
-        <w:rPr>
-          <w:rFonts w:cs="Times New Roman"/>
-          <w:color w:val="000000" w:themeColor="text1"/>
-          <w:lang w:val="en-US"/>
-        </w:rPr>
-        <w:t>heck(</w:t>
+        <w:t>check(</w:t>
       </w:r>
       <w:proofErr w:type="spellStart"/>
       <w:proofErr w:type="gramEnd"/>
@@ -5462,15 +5461,7 @@
           <w:color w:val="000000" w:themeColor="text1"/>
           <w:lang w:val="en-US"/>
         </w:rPr>
-        <w:t>C</w:t>
-      </w:r>
-      <w:r>
-        <w:rPr>
-          <w:rFonts w:cs="Times New Roman"/>
-          <w:color w:val="000000" w:themeColor="text1"/>
-          <w:lang w:val="en-US"/>
-        </w:rPr>
-        <w:t>edula</w:t>
+        <w:t>Cedula</w:t>
       </w:r>
       <w:proofErr w:type="spellEnd"/>
       <w:r>
@@ -5514,8 +5505,9 @@
           <w:szCs w:val="24"/>
           <w:lang w:val="en-US"/>
         </w:rPr>
-        <w:t>C</w:t>
-      </w:r>
+        <w:t>Correo</w:t>
+      </w:r>
+      <w:proofErr w:type="spellEnd"/>
       <w:r>
         <w:rPr>
           <w:rFonts w:ascii="Times New Roman" w:hAnsi="Times New Roman" w:cs="Times New Roman"/>
@@ -5524,10 +5516,121 @@
           <w:szCs w:val="24"/>
           <w:lang w:val="en-US"/>
         </w:rPr>
-        <w:t>orreo</w:t>
+        <w:t xml:space="preserve"> like '%___@___%')</w:t>
+      </w:r>
+    </w:p>
+    <w:p>
+      <w:pPr>
+        <w:pStyle w:val="HTMLconformatoprevio"/>
+        <w:rPr>
+          <w:rFonts w:ascii="Times New Roman" w:hAnsi="Times New Roman" w:cs="Times New Roman"/>
+          <w:color w:val="000000" w:themeColor="text1"/>
+          <w:sz w:val="24"/>
+          <w:szCs w:val="24"/>
+        </w:rPr>
+      </w:pPr>
+      <w:proofErr w:type="spellStart"/>
+      <w:proofErr w:type="gramStart"/>
+      <w:r>
+        <w:rPr>
+          <w:rFonts w:ascii="Times New Roman" w:hAnsi="Times New Roman" w:cs="Times New Roman"/>
+          <w:color w:val="000000" w:themeColor="text1"/>
+          <w:sz w:val="24"/>
+          <w:szCs w:val="24"/>
+        </w:rPr>
+        <w:t>check</w:t>
       </w:r>
       <w:proofErr w:type="spellEnd"/>
       <w:r>
+        <w:rPr>
+          <w:rFonts w:ascii="Times New Roman" w:hAnsi="Times New Roman" w:cs="Times New Roman"/>
+          <w:color w:val="000000" w:themeColor="text1"/>
+          <w:sz w:val="24"/>
+          <w:szCs w:val="24"/>
+        </w:rPr>
+        <w:t>(</w:t>
+      </w:r>
+      <w:proofErr w:type="spellStart"/>
+      <w:proofErr w:type="gramEnd"/>
+      <w:r>
+        <w:rPr>
+          <w:rFonts w:ascii="Times New Roman" w:hAnsi="Times New Roman" w:cs="Times New Roman"/>
+          <w:color w:val="000000" w:themeColor="text1"/>
+          <w:sz w:val="24"/>
+          <w:szCs w:val="24"/>
+        </w:rPr>
+        <w:t>Telefono</w:t>
+      </w:r>
+      <w:proofErr w:type="spellEnd"/>
+      <w:r>
+        <w:rPr>
+          <w:rFonts w:ascii="Times New Roman" w:hAnsi="Times New Roman" w:cs="Times New Roman"/>
+          <w:color w:val="000000" w:themeColor="text1"/>
+          <w:sz w:val="24"/>
+          <w:szCs w:val="24"/>
+        </w:rPr>
+        <w:t xml:space="preserve"> </w:t>
+      </w:r>
+      <w:proofErr w:type="spellStart"/>
+      <w:r>
+        <w:rPr>
+          <w:rFonts w:ascii="Times New Roman" w:hAnsi="Times New Roman" w:cs="Times New Roman"/>
+          <w:color w:val="000000" w:themeColor="text1"/>
+          <w:sz w:val="24"/>
+          <w:szCs w:val="24"/>
+        </w:rPr>
+        <w:t>like</w:t>
+      </w:r>
+      <w:proofErr w:type="spellEnd"/>
+      <w:r>
+        <w:rPr>
+          <w:rFonts w:ascii="Times New Roman" w:hAnsi="Times New Roman" w:cs="Times New Roman"/>
+          <w:color w:val="000000" w:themeColor="text1"/>
+          <w:sz w:val="24"/>
+          <w:szCs w:val="24"/>
+        </w:rPr>
+        <w:t xml:space="preserve"> ‘%[0-9]%’</w:t>
+      </w:r>
+      <w:r>
+        <w:rPr>
+          <w:rFonts w:ascii="Times New Roman" w:hAnsi="Times New Roman" w:cs="Times New Roman"/>
+          <w:color w:val="000000" w:themeColor="text1"/>
+          <w:sz w:val="24"/>
+          <w:szCs w:val="24"/>
+        </w:rPr>
+        <w:t>)</w:t>
+      </w:r>
+    </w:p>
+    <w:p>
+      <w:pPr>
+        <w:spacing w:line="276" w:lineRule="auto"/>
+        <w:jc w:val="left"/>
+        <w:rPr>
+          <w:rFonts w:cs="Times New Roman"/>
+          <w:color w:val="000000" w:themeColor="text1"/>
+        </w:rPr>
+      </w:pPr>
+    </w:p>
+    <w:p>
+      <w:pPr>
+        <w:spacing w:line="276" w:lineRule="auto"/>
+        <w:jc w:val="left"/>
+        <w:rPr>
+          <w:rFonts w:cs="Times New Roman"/>
+          <w:color w:val="000000" w:themeColor="text1"/>
+        </w:rPr>
+      </w:pPr>
+      <w:r>
+        <w:rPr>
+          <w:rFonts w:cs="Times New Roman"/>
+          <w:color w:val="000000" w:themeColor="text1"/>
+        </w:rPr>
+        <w:t>Entidad Asignaturas</w:t>
+      </w:r>
+    </w:p>
+    <w:p>
+      <w:pPr>
+        <w:pStyle w:val="HTMLconformatoprevio"/>
         <w:rPr>
           <w:rFonts w:ascii="Times New Roman" w:hAnsi="Times New Roman" w:cs="Times New Roman"/>
           <w:color w:val="000000" w:themeColor="text1"/>
@@ -5535,12 +5638,9 @@
           <w:szCs w:val="24"/>
           <w:lang w:val="en-US"/>
         </w:rPr>
-        <w:t xml:space="preserve"> like '%___@___%')</w:t>
-      </w:r>
-    </w:p>
-    <w:p>
-      <w:pPr>
-        <w:pStyle w:val="HTMLconformatoprevio"/>
+      </w:pPr>
+      <w:proofErr w:type="gramStart"/>
+      <w:r>
         <w:rPr>
           <w:rFonts w:ascii="Times New Roman" w:hAnsi="Times New Roman" w:cs="Times New Roman"/>
           <w:color w:val="000000" w:themeColor="text1"/>
@@ -5548,158 +5648,110 @@
           <w:szCs w:val="24"/>
           <w:lang w:val="en-US"/>
         </w:rPr>
-      </w:pPr>
-      <w:proofErr w:type="gramStart"/>
-      <w:r>
-        <w:rPr>
+        <w:t>check(</w:t>
+      </w:r>
+      <w:proofErr w:type="spellStart"/>
+      <w:proofErr w:type="gramEnd"/>
+      <w:r>
+        <w:rPr>
+          <w:rStyle w:val="CdigoHTML"/>
           <w:rFonts w:ascii="Times New Roman" w:hAnsi="Times New Roman" w:cs="Times New Roman"/>
           <w:color w:val="000000" w:themeColor="text1"/>
           <w:sz w:val="24"/>
           <w:szCs w:val="24"/>
           <w:lang w:val="en-US"/>
         </w:rPr>
-        <w:t>check(</w:t>
-      </w:r>
-      <w:proofErr w:type="spellStart"/>
-      <w:proofErr w:type="gramEnd"/>
-      <w:r>
-        <w:rPr>
+        <w:t>Hora_lab</w:t>
+      </w:r>
+      <w:proofErr w:type="spellEnd"/>
+      <w:r>
+        <w:rPr>
+          <w:rStyle w:val="CdigoHTML"/>
           <w:rFonts w:ascii="Times New Roman" w:hAnsi="Times New Roman" w:cs="Times New Roman"/>
           <w:color w:val="000000" w:themeColor="text1"/>
           <w:sz w:val="24"/>
           <w:szCs w:val="24"/>
           <w:lang w:val="en-US"/>
         </w:rPr>
-        <w:t>Telefono</w:t>
-      </w:r>
-      <w:proofErr w:type="spellEnd"/>
-      <w:r>
-        <w:rPr>
+        <w:t xml:space="preserve"> </w:t>
+      </w:r>
+      <w:r>
+        <w:rPr>
+          <w:rStyle w:val="hljs-keyword"/>
           <w:rFonts w:ascii="Times New Roman" w:hAnsi="Times New Roman" w:cs="Times New Roman"/>
           <w:color w:val="000000" w:themeColor="text1"/>
           <w:sz w:val="24"/>
           <w:szCs w:val="24"/>
           <w:lang w:val="en-US"/>
         </w:rPr>
-        <w:t xml:space="preserve"> </w:t>
-      </w:r>
-      <w:r>
-        <w:rPr>
+        <w:t>is</w:t>
+      </w:r>
+      <w:r>
+        <w:rPr>
+          <w:rStyle w:val="CdigoHTML"/>
           <w:rFonts w:ascii="Times New Roman" w:hAnsi="Times New Roman" w:cs="Times New Roman"/>
           <w:color w:val="000000" w:themeColor="text1"/>
           <w:sz w:val="24"/>
           <w:szCs w:val="24"/>
           <w:lang w:val="en-US"/>
         </w:rPr>
-        <w:t>like ‘%[</w:t>
-      </w:r>
-      <w:r>
-        <w:rPr>
+        <w:t xml:space="preserve"> </w:t>
+      </w:r>
+      <w:r>
+        <w:rPr>
+          <w:rStyle w:val="hljs-keyword"/>
           <w:rFonts w:ascii="Times New Roman" w:hAnsi="Times New Roman" w:cs="Times New Roman"/>
           <w:color w:val="000000" w:themeColor="text1"/>
           <w:sz w:val="24"/>
           <w:szCs w:val="24"/>
           <w:lang w:val="en-US"/>
         </w:rPr>
-        <w:t>0-9]%</w:t>
-      </w:r>
-      <w:r>
-        <w:rPr>
+        <w:t>not</w:t>
+      </w:r>
+      <w:r>
+        <w:rPr>
+          <w:rStyle w:val="CdigoHTML"/>
           <w:rFonts w:ascii="Times New Roman" w:hAnsi="Times New Roman" w:cs="Times New Roman"/>
           <w:color w:val="000000" w:themeColor="text1"/>
           <w:sz w:val="24"/>
           <w:szCs w:val="24"/>
           <w:lang w:val="en-US"/>
         </w:rPr>
-        <w:t>’</w:t>
-      </w:r>
-    </w:p>
-    <w:p>
-      <w:pPr>
-        <w:spacing w:line="276" w:lineRule="auto"/>
-        <w:jc w:val="left"/>
-        <w:rPr>
-          <w:rFonts w:cs="Times New Roman"/>
-          <w:color w:val="000000" w:themeColor="text1"/>
-          <w:lang w:val="en-US"/>
-        </w:rPr>
-      </w:pPr>
-    </w:p>
-    <w:p>
-      <w:pPr>
-        <w:spacing w:line="276" w:lineRule="auto"/>
-        <w:jc w:val="left"/>
-        <w:rPr>
-          <w:rFonts w:cs="Times New Roman"/>
-          <w:color w:val="000000" w:themeColor="text1"/>
-          <w:lang w:val="en-US"/>
-        </w:rPr>
-      </w:pPr>
-      <w:proofErr w:type="spellStart"/>
-      <w:r>
-        <w:rPr>
-          <w:rFonts w:cs="Times New Roman"/>
-          <w:color w:val="000000" w:themeColor="text1"/>
-          <w:lang w:val="en-US"/>
-        </w:rPr>
-        <w:t>Entidad</w:t>
-      </w:r>
-      <w:proofErr w:type="spellEnd"/>
-      <w:r>
-        <w:rPr>
-          <w:rFonts w:cs="Times New Roman"/>
-          <w:color w:val="000000" w:themeColor="text1"/>
-          <w:lang w:val="en-US"/>
-        </w:rPr>
         <w:t xml:space="preserve"> </w:t>
       </w:r>
-      <w:proofErr w:type="spellStart"/>
-      <w:r>
-        <w:rPr>
-          <w:rFonts w:cs="Times New Roman"/>
-          <w:color w:val="000000" w:themeColor="text1"/>
-          <w:lang w:val="en-US"/>
-        </w:rPr>
-        <w:t>Asignaturas</w:t>
-      </w:r>
-      <w:proofErr w:type="spellEnd"/>
-    </w:p>
-    <w:p>
-      <w:pPr>
-        <w:pStyle w:val="HTMLconformatoprevio"/>
-        <w:rPr>
+      <w:r>
+        <w:rPr>
+          <w:rStyle w:val="hljs-keyword"/>
           <w:rFonts w:ascii="Times New Roman" w:hAnsi="Times New Roman" w:cs="Times New Roman"/>
           <w:color w:val="000000" w:themeColor="text1"/>
           <w:sz w:val="24"/>
           <w:szCs w:val="24"/>
           <w:lang w:val="en-US"/>
         </w:rPr>
-      </w:pPr>
-      <w:proofErr w:type="gramStart"/>
-      <w:r>
-        <w:rPr>
+        <w:t>null</w:t>
+      </w:r>
+      <w:r>
+        <w:rPr>
+          <w:rStyle w:val="CdigoHTML"/>
           <w:rFonts w:ascii="Times New Roman" w:hAnsi="Times New Roman" w:cs="Times New Roman"/>
           <w:color w:val="000000" w:themeColor="text1"/>
           <w:sz w:val="24"/>
           <w:szCs w:val="24"/>
           <w:lang w:val="en-US"/>
         </w:rPr>
-        <w:t>check(</w:t>
-      </w:r>
-      <w:proofErr w:type="spellStart"/>
-      <w:proofErr w:type="gramEnd"/>
-      <w:r>
-        <w:rPr>
-          <w:rStyle w:val="CdigoHTML"/>
+        <w:t xml:space="preserve"> </w:t>
+      </w:r>
+      <w:r>
+        <w:rPr>
+          <w:rStyle w:val="hljs-keyword"/>
           <w:rFonts w:ascii="Times New Roman" w:hAnsi="Times New Roman" w:cs="Times New Roman"/>
           <w:color w:val="000000" w:themeColor="text1"/>
           <w:sz w:val="24"/>
           <w:szCs w:val="24"/>
           <w:lang w:val="en-US"/>
         </w:rPr>
-        <w:t>Hora_lab</w:t>
-      </w:r>
-      <w:proofErr w:type="spellEnd"/>
+        <w:t>or</w:t>
+      </w:r>
       <w:r>
         <w:rPr>
           <w:rStyle w:val="CdigoHTML"/>
@@ -5711,17 +5763,19 @@
         </w:rPr>
         <w:t xml:space="preserve"> </w:t>
       </w:r>
-      <w:r>
-        <w:rPr>
-          <w:rStyle w:val="hljs-keyword"/>
+      <w:proofErr w:type="spellStart"/>
+      <w:r>
+        <w:rPr>
+          <w:rStyle w:val="CdigoHTML"/>
           <w:rFonts w:ascii="Times New Roman" w:hAnsi="Times New Roman" w:cs="Times New Roman"/>
           <w:color w:val="000000" w:themeColor="text1"/>
           <w:sz w:val="24"/>
           <w:szCs w:val="24"/>
           <w:lang w:val="en-US"/>
         </w:rPr>
-        <w:t>is</w:t>
-      </w:r>
+        <w:t>Hora_teoria</w:t>
+      </w:r>
+      <w:proofErr w:type="spellEnd"/>
       <w:r>
         <w:rPr>
           <w:rStyle w:val="CdigoHTML"/>
@@ -5742,7 +5796,7 @@
           <w:szCs w:val="24"/>
           <w:lang w:val="en-US"/>
         </w:rPr>
-        <w:t>not</w:t>
+        <w:t>is</w:t>
       </w:r>
       <w:r>
         <w:rPr>
@@ -5764,7 +5818,7 @@
           <w:szCs w:val="24"/>
           <w:lang w:val="en-US"/>
         </w:rPr>
-        <w:t>null</w:t>
+        <w:t>not</w:t>
       </w:r>
       <w:r>
         <w:rPr>
@@ -5786,107 +5840,97 @@
           <w:szCs w:val="24"/>
           <w:lang w:val="en-US"/>
         </w:rPr>
-        <w:t>or</w:t>
-      </w:r>
-      <w:r>
-        <w:rPr>
-          <w:rStyle w:val="CdigoHTML"/>
+        <w:t>null</w:t>
+      </w:r>
+      <w:r>
+        <w:rPr>
           <w:rFonts w:ascii="Times New Roman" w:hAnsi="Times New Roman" w:cs="Times New Roman"/>
           <w:color w:val="000000" w:themeColor="text1"/>
           <w:sz w:val="24"/>
           <w:szCs w:val="24"/>
           <w:lang w:val="en-US"/>
         </w:rPr>
-        <w:t xml:space="preserve"> </w:t>
-      </w:r>
-      <w:proofErr w:type="spellStart"/>
-      <w:r>
-        <w:rPr>
-          <w:rStyle w:val="CdigoHTML"/>
+        <w:t>)</w:t>
+      </w:r>
+    </w:p>
+    <w:p>
+      <w:pPr>
+        <w:pStyle w:val="HTMLconformatoprevio"/>
+        <w:rPr>
           <w:rFonts w:ascii="Times New Roman" w:hAnsi="Times New Roman" w:cs="Times New Roman"/>
           <w:color w:val="000000" w:themeColor="text1"/>
           <w:sz w:val="24"/>
           <w:szCs w:val="24"/>
-          <w:lang w:val="en-US"/>
-        </w:rPr>
-        <w:t>Hora_teoria</w:t>
-      </w:r>
-      <w:proofErr w:type="spellEnd"/>
-      <w:r>
-        <w:rPr>
-          <w:rStyle w:val="CdigoHTML"/>
+        </w:rPr>
+      </w:pPr>
+      <w:proofErr w:type="spellStart"/>
+      <w:proofErr w:type="gramStart"/>
+      <w:r>
+        <w:rPr>
           <w:rFonts w:ascii="Times New Roman" w:hAnsi="Times New Roman" w:cs="Times New Roman"/>
           <w:color w:val="000000" w:themeColor="text1"/>
           <w:sz w:val="24"/>
           <w:szCs w:val="24"/>
-          <w:lang w:val="en-US"/>
-        </w:rPr>
-        <w:t xml:space="preserve"> </w:t>
-      </w:r>
-      <w:r>
-        <w:rPr>
-          <w:rStyle w:val="hljs-keyword"/>
+        </w:rPr>
+        <w:t>check</w:t>
+      </w:r>
+      <w:proofErr w:type="spellEnd"/>
+      <w:r>
+        <w:rPr>
           <w:rFonts w:ascii="Times New Roman" w:hAnsi="Times New Roman" w:cs="Times New Roman"/>
           <w:color w:val="000000" w:themeColor="text1"/>
           <w:sz w:val="24"/>
           <w:szCs w:val="24"/>
-          <w:lang w:val="en-US"/>
-        </w:rPr>
-        <w:t>is</w:t>
-      </w:r>
-      <w:r>
-        <w:rPr>
-          <w:rStyle w:val="CdigoHTML"/>
+        </w:rPr>
+        <w:t>(</w:t>
+      </w:r>
+      <w:proofErr w:type="gramEnd"/>
+      <w:r>
+        <w:rPr>
           <w:rFonts w:ascii="Times New Roman" w:hAnsi="Times New Roman" w:cs="Times New Roman"/>
           <w:color w:val="000000" w:themeColor="text1"/>
           <w:sz w:val="24"/>
           <w:szCs w:val="24"/>
-          <w:lang w:val="en-US"/>
-        </w:rPr>
-        <w:t xml:space="preserve"> </w:t>
-      </w:r>
-      <w:r>
-        <w:rPr>
-          <w:rStyle w:val="hljs-keyword"/>
+        </w:rPr>
+        <w:t>Estado in (‘</w:t>
+      </w:r>
+      <w:r>
+        <w:rPr>
           <w:rFonts w:ascii="Times New Roman" w:hAnsi="Times New Roman" w:cs="Times New Roman"/>
           <w:color w:val="000000" w:themeColor="text1"/>
           <w:sz w:val="24"/>
           <w:szCs w:val="24"/>
-          <w:lang w:val="en-US"/>
-        </w:rPr>
-        <w:t>not</w:t>
-      </w:r>
-      <w:r>
-        <w:rPr>
-          <w:rStyle w:val="CdigoHTML"/>
+        </w:rPr>
+        <w:t>A’, ‘I</w:t>
+      </w:r>
+      <w:r>
+        <w:rPr>
           <w:rFonts w:ascii="Times New Roman" w:hAnsi="Times New Roman" w:cs="Times New Roman"/>
           <w:color w:val="000000" w:themeColor="text1"/>
           <w:sz w:val="24"/>
           <w:szCs w:val="24"/>
-          <w:lang w:val="en-US"/>
-        </w:rPr>
-        <w:t xml:space="preserve"> </w:t>
-      </w:r>
-      <w:r>
-        <w:rPr>
-          <w:rStyle w:val="hljs-keyword"/>
+        </w:rPr>
+        <w:t xml:space="preserve">’, ‘en </w:t>
+      </w:r>
+      <w:proofErr w:type="spellStart"/>
+      <w:r>
+        <w:rPr>
           <w:rFonts w:ascii="Times New Roman" w:hAnsi="Times New Roman" w:cs="Times New Roman"/>
           <w:color w:val="000000" w:themeColor="text1"/>
           <w:sz w:val="24"/>
           <w:szCs w:val="24"/>
-          <w:lang w:val="en-US"/>
-        </w:rPr>
-        <w:t>null</w:t>
-      </w:r>
+        </w:rPr>
+        <w:t>actualizacion</w:t>
+      </w:r>
+      <w:proofErr w:type="spellEnd"/>
       <w:r>
         <w:rPr>
           <w:rFonts w:ascii="Times New Roman" w:hAnsi="Times New Roman" w:cs="Times New Roman"/>
           <w:color w:val="000000" w:themeColor="text1"/>
           <w:sz w:val="24"/>
           <w:szCs w:val="24"/>
-          <w:lang w:val="en-US"/>
-        </w:rPr>
-        <w:t>)</w:t>
+        </w:rPr>
+        <w:t>’)</w:t>
       </w:r>
     </w:p>
     <w:p>
@@ -5899,18 +5943,17 @@
           <w:szCs w:val="24"/>
         </w:rPr>
       </w:pPr>
-      <w:proofErr w:type="spellStart"/>
-      <w:proofErr w:type="gramStart"/>
-      <w:r>
+    </w:p>
+    <w:p>
+      <w:pPr>
+        <w:pStyle w:val="HTMLconformatoprevio"/>
         <w:rPr>
           <w:rFonts w:ascii="Times New Roman" w:hAnsi="Times New Roman" w:cs="Times New Roman"/>
           <w:color w:val="000000" w:themeColor="text1"/>
           <w:sz w:val="24"/>
           <w:szCs w:val="24"/>
         </w:rPr>
-        <w:t>check</w:t>
-      </w:r>
-      <w:proofErr w:type="spellEnd"/>
+      </w:pPr>
       <w:r>
         <w:rPr>
           <w:rFonts w:ascii="Times New Roman" w:hAnsi="Times New Roman" w:cs="Times New Roman"/>
@@ -5918,18 +5961,19 @@
           <w:sz w:val="24"/>
           <w:szCs w:val="24"/>
         </w:rPr>
-        <w:t>(</w:t>
-      </w:r>
-      <w:proofErr w:type="gramEnd"/>
-      <w:r>
+        <w:t>Entidad Secciones</w:t>
+      </w:r>
+    </w:p>
+    <w:p>
+      <w:pPr>
+        <w:pStyle w:val="HTMLconformatoprevio"/>
         <w:rPr>
           <w:rFonts w:ascii="Times New Roman" w:hAnsi="Times New Roman" w:cs="Times New Roman"/>
           <w:color w:val="000000" w:themeColor="text1"/>
           <w:sz w:val="24"/>
           <w:szCs w:val="24"/>
         </w:rPr>
-        <w:t xml:space="preserve">Estado in (‘activa’, ‘inactiva’, ‘en </w:t>
-      </w:r>
+      </w:pPr>
       <w:proofErr w:type="spellStart"/>
       <w:r>
         <w:rPr>
@@ -5938,7 +5982,7 @@
           <w:sz w:val="24"/>
           <w:szCs w:val="24"/>
         </w:rPr>
-        <w:t>actualizacion</w:t>
+        <w:t>check</w:t>
       </w:r>
       <w:proofErr w:type="spellEnd"/>
       <w:r>
@@ -5948,30 +5992,28 @@
           <w:sz w:val="24"/>
           <w:szCs w:val="24"/>
         </w:rPr>
-        <w:t>’)</w:t>
-      </w:r>
-    </w:p>
-    <w:p>
-      <w:pPr>
-        <w:pStyle w:val="HTMLconformatoprevio"/>
+        <w:t>(</w:t>
+      </w:r>
+      <w:proofErr w:type="spellStart"/>
+      <w:r>
         <w:rPr>
           <w:rFonts w:ascii="Times New Roman" w:hAnsi="Times New Roman" w:cs="Times New Roman"/>
           <w:color w:val="000000" w:themeColor="text1"/>
           <w:sz w:val="24"/>
           <w:szCs w:val="24"/>
         </w:rPr>
-      </w:pPr>
-    </w:p>
-    <w:p>
-      <w:pPr>
-        <w:pStyle w:val="HTMLconformatoprevio"/>
+        <w:t>Nro_seccion</w:t>
+      </w:r>
+      <w:proofErr w:type="spellEnd"/>
+      <w:r>
         <w:rPr>
           <w:rFonts w:ascii="Times New Roman" w:hAnsi="Times New Roman" w:cs="Times New Roman"/>
           <w:color w:val="000000" w:themeColor="text1"/>
           <w:sz w:val="24"/>
           <w:szCs w:val="24"/>
         </w:rPr>
-      </w:pPr>
+        <w:t xml:space="preserve"> &gt; 0</w:t>
+      </w:r>
       <w:r>
         <w:rPr>
           <w:rFonts w:ascii="Times New Roman" w:hAnsi="Times New Roman" w:cs="Times New Roman"/>
@@ -5979,21 +6021,19 @@
           <w:sz w:val="24"/>
           <w:szCs w:val="24"/>
         </w:rPr>
-        <w:t>Entidad Secciones</w:t>
-      </w:r>
-    </w:p>
-    <w:p>
-      <w:pPr>
-        <w:pStyle w:val="HTMLconformatoprevio"/>
+        <w:t xml:space="preserve"> AND </w:t>
+      </w:r>
+      <w:proofErr w:type="spellStart"/>
+      <w:r>
         <w:rPr>
           <w:rFonts w:ascii="Times New Roman" w:hAnsi="Times New Roman" w:cs="Times New Roman"/>
           <w:color w:val="000000" w:themeColor="text1"/>
           <w:sz w:val="24"/>
           <w:szCs w:val="24"/>
         </w:rPr>
-      </w:pPr>
-      <w:proofErr w:type="spellStart"/>
-      <w:proofErr w:type="gramStart"/>
+        <w:t>Nro_seccion</w:t>
+      </w:r>
+      <w:proofErr w:type="spellEnd"/>
       <w:r>
         <w:rPr>
           <w:rFonts w:ascii="Times New Roman" w:hAnsi="Times New Roman" w:cs="Times New Roman"/>
@@ -6001,9 +6041,8 @@
           <w:sz w:val="24"/>
           <w:szCs w:val="24"/>
         </w:rPr>
-        <w:t>check</w:t>
-      </w:r>
-      <w:proofErr w:type="spellEnd"/>
+        <w:t xml:space="preserve"> &lt; 100</w:t>
+      </w:r>
       <w:r>
         <w:rPr>
           <w:rFonts w:ascii="Times New Roman" w:hAnsi="Times New Roman" w:cs="Times New Roman"/>
@@ -6011,28 +6050,7 @@
           <w:sz w:val="24"/>
           <w:szCs w:val="24"/>
         </w:rPr>
-        <w:t>(</w:t>
-      </w:r>
-      <w:proofErr w:type="spellStart"/>
-      <w:proofErr w:type="gramEnd"/>
-      <w:r>
-        <w:rPr>
-          <w:rFonts w:ascii="Times New Roman" w:hAnsi="Times New Roman" w:cs="Times New Roman"/>
-          <w:color w:val="000000" w:themeColor="text1"/>
-          <w:sz w:val="24"/>
-          <w:szCs w:val="24"/>
-        </w:rPr>
-        <w:t>Nro_seccion</w:t>
-      </w:r>
-      <w:proofErr w:type="spellEnd"/>
-      <w:r>
-        <w:rPr>
-          <w:rFonts w:ascii="Times New Roman" w:hAnsi="Times New Roman" w:cs="Times New Roman"/>
-          <w:color w:val="000000" w:themeColor="text1"/>
-          <w:sz w:val="24"/>
-          <w:szCs w:val="24"/>
-        </w:rPr>
-        <w:t xml:space="preserve"> &gt; 0)</w:t>
+        <w:t>)</w:t>
       </w:r>
     </w:p>
     <w:p>

</xml_diff>